<commit_message>
transform into py format
</commit_message>
<xml_diff>
--- a/Report_AMLS_23-24 _sn23202440.docx
+++ b/Report_AMLS_23-24 _sn23202440.docx
@@ -5867,25 +5867,7 @@
           <w:sz w:val="20"/>
           <w:lang w:eastAsia="zh-CN"/>
         </w:rPr>
-        <w:t xml:space="preserve"> </w:t>
-      </w:r>
-      <w:proofErr w:type="gramStart"/>
-      <w:r>
-        <w:rPr>
-          <w:iCs/>
-          <w:sz w:val="20"/>
-          <w:lang w:eastAsia="zh-CN"/>
-        </w:rPr>
-        <w:t>(</w:t>
-      </w:r>
-      <w:proofErr w:type="gramEnd"/>
-      <w:r>
-        <w:rPr>
-          <w:iCs/>
-          <w:sz w:val="20"/>
-          <w:lang w:eastAsia="zh-CN"/>
-        </w:rPr>
-        <w:t>Fig.12)</w:t>
+        <w:t xml:space="preserve"> (Fig.12)</w:t>
       </w:r>
       <w:r>
         <w:rPr>
@@ -6090,23 +6072,7 @@
           <w:sz w:val="20"/>
           <w:lang w:eastAsia="zh-CN"/>
         </w:rPr>
-        <w:t xml:space="preserve">external libraries I used </w:t>
-      </w:r>
-      <w:r>
-        <w:rPr>
-          <w:iCs/>
-          <w:sz w:val="20"/>
-          <w:lang w:eastAsia="zh-CN"/>
-        </w:rPr>
-        <w:t>in Task B</w:t>
-      </w:r>
-      <w:r>
-        <w:rPr>
-          <w:iCs/>
-          <w:sz w:val="20"/>
-          <w:lang w:eastAsia="zh-CN"/>
-        </w:rPr>
-        <w:t xml:space="preserve"> including: </w:t>
+        <w:t xml:space="preserve">external libraries I used in Task B including: </w:t>
       </w:r>
       <w:r>
         <w:rPr>
@@ -6781,7 +6747,7 @@
           <w:lang w:eastAsia="zh-CN"/>
         </w:rPr>
         <w:drawing>
-          <wp:inline distT="0" distB="0" distL="0" distR="0" wp14:anchorId="224CEB1A" wp14:editId="2B6595C7">
+          <wp:inline distT="0" distB="0" distL="0" distR="0" wp14:anchorId="224CEB1A" wp14:editId="0E51B037">
             <wp:extent cx="2340321" cy="2171441"/>
             <wp:effectExtent l="0" t="0" r="3175" b="635"/>
             <wp:docPr id="453686303" name="图片 2"/>
@@ -6850,16 +6816,7 @@
         </w:r>
       </w:fldSimple>
       <w:r>
-        <w:t xml:space="preserve"> </w:t>
-      </w:r>
-      <w:r>
-        <w:t xml:space="preserve">Randomly picked samples from </w:t>
-      </w:r>
-      <w:r>
-        <w:t>9</w:t>
-      </w:r>
-      <w:r>
-        <w:t xml:space="preserve"> classes</w:t>
+        <w:t xml:space="preserve"> Randomly picked samples from 9 classes</w:t>
       </w:r>
     </w:p>
     <w:p>
@@ -6951,7 +6908,6 @@
       <w:pPr>
         <w:pStyle w:val="a9"/>
         <w:rPr>
-          <w:rFonts w:hint="eastAsia"/>
           <w:iCs/>
           <w:sz w:val="20"/>
           <w:lang w:eastAsia="zh-CN"/>
@@ -6969,13 +6925,7 @@
         </w:r>
       </w:fldSimple>
       <w:r>
-        <w:t xml:space="preserve"> </w:t>
-      </w:r>
-      <w:r>
-        <w:t xml:space="preserve">t-SNE visualization of training data in </w:t>
-      </w:r>
-      <w:r>
-        <w:t>B</w:t>
+        <w:t xml:space="preserve"> t-SNE visualization of training data in B</w:t>
       </w:r>
     </w:p>
     <w:p>
@@ -7066,7 +7016,6 @@
         <w:ind w:firstLineChars="0" w:firstLine="0"/>
         <w:jc w:val="both"/>
         <w:rPr>
-          <w:rFonts w:hint="eastAsia"/>
           <w:sz w:val="20"/>
           <w:lang w:eastAsia="zh-CN"/>
         </w:rPr>
@@ -7130,7 +7079,6 @@
         <w:ind w:left="200" w:hangingChars="100" w:hanging="200"/>
         <w:jc w:val="both"/>
         <w:rPr>
-          <w:rFonts w:hint="eastAsia"/>
           <w:sz w:val="20"/>
           <w:lang w:eastAsia="zh-CN"/>
         </w:rPr>
@@ -7285,7 +7233,6 @@
       <w:pPr>
         <w:jc w:val="both"/>
         <w:rPr>
-          <w:rFonts w:hint="eastAsia"/>
           <w:sz w:val="20"/>
           <w:lang w:eastAsia="zh-CN"/>
         </w:rPr>
@@ -7388,32 +7335,31 @@
       <w:pPr>
         <w:jc w:val="both"/>
         <w:rPr>
+          <w:sz w:val="20"/>
+          <w:lang w:eastAsia="zh-CN"/>
+        </w:rPr>
+      </w:pPr>
+      <w:r>
+        <w:rPr>
           <w:rFonts w:hint="eastAsia"/>
           <w:sz w:val="20"/>
           <w:lang w:eastAsia="zh-CN"/>
         </w:rPr>
-      </w:pPr>
+        <w:t>I</w:t>
+      </w:r>
+      <w:r>
+        <w:rPr>
+          <w:sz w:val="20"/>
+          <w:lang w:eastAsia="zh-CN"/>
+        </w:rPr>
+        <w:t xml:space="preserve"> implement data augmentation in this task with the following parameters:</w:t>
+      </w:r>
       <w:r>
         <w:rPr>
           <w:rFonts w:hint="eastAsia"/>
           <w:sz w:val="20"/>
           <w:lang w:eastAsia="zh-CN"/>
         </w:rPr>
-        <w:t>I</w:t>
-      </w:r>
-      <w:r>
-        <w:rPr>
-          <w:sz w:val="20"/>
-          <w:lang w:eastAsia="zh-CN"/>
-        </w:rPr>
-        <w:t xml:space="preserve"> implement data augmentation in this task with the following parameters:</w:t>
-      </w:r>
-      <w:r>
-        <w:rPr>
-          <w:rFonts w:hint="eastAsia"/>
-          <w:sz w:val="20"/>
-          <w:lang w:eastAsia="zh-CN"/>
-        </w:rPr>
         <w:t xml:space="preserve"> </w:t>
       </w:r>
       <w:r>
@@ -7428,7 +7374,6 @@
       <w:pPr>
         <w:jc w:val="both"/>
         <w:rPr>
-          <w:rFonts w:hint="eastAsia"/>
           <w:b/>
           <w:bCs/>
           <w:i/>
@@ -7465,7 +7410,6 @@
       <w:pPr>
         <w:jc w:val="both"/>
         <w:rPr>
-          <w:rFonts w:hint="eastAsia"/>
           <w:sz w:val="20"/>
           <w:lang w:eastAsia="zh-CN"/>
         </w:rPr>
@@ -7595,7 +7539,6 @@
         <w:pStyle w:val="a9"/>
         <w:jc w:val="both"/>
         <w:rPr>
-          <w:rFonts w:hint="eastAsia"/>
           <w:sz w:val="20"/>
           <w:lang w:eastAsia="zh-CN"/>
         </w:rPr>
@@ -7682,7 +7625,35 @@
           <w:sz w:val="20"/>
           <w:lang w:eastAsia="zh-CN"/>
         </w:rPr>
-        <w:t xml:space="preserve"> at handling multi-classification tasks, particularly in high-dimensional spaces. To optimize its performance, I fine-tuned parameters using a polynomial kernel, set the regularization parameter (C) to 0.1, and employed cross-validation with a fold value of 2. The default 'scale' value for gamma was retained.</w:t>
+        <w:t xml:space="preserve"> at handling multi-classification tasks, particularly in high-dimensional spaces. To optimize its performance, I fine-tuned parameters using a polynomial kernel, set the regularization parameter (C)</w:t>
+      </w:r>
+      <w:r>
+        <w:rPr>
+          <w:sz w:val="20"/>
+          <w:lang w:eastAsia="zh-CN"/>
+        </w:rPr>
+        <w:t xml:space="preserve"> range from </w:t>
+      </w:r>
+      <w:r>
+        <w:rPr>
+          <w:sz w:val="20"/>
+          <w:lang w:eastAsia="zh-CN"/>
+        </w:rPr>
+        <w:t>[0.001, 0.01, 0.1, 1, 10, 100]</w:t>
+      </w:r>
+      <w:r>
+        <w:rPr>
+          <w:sz w:val="20"/>
+          <w:lang w:eastAsia="zh-CN"/>
+        </w:rPr>
+        <w:t>, and employed cross-validation with a fold value of 2. The default 'scale' value for gamma was retained.</w:t>
+      </w:r>
+      <w:r>
+        <w:rPr>
+          <w:sz w:val="20"/>
+          <w:lang w:eastAsia="zh-CN"/>
+        </w:rPr>
+        <w:t xml:space="preserve"> The best C parameter is 10.</w:t>
       </w:r>
     </w:p>
     <w:p>
@@ -7759,7 +7730,6 @@
       <w:pPr>
         <w:pStyle w:val="a9"/>
         <w:rPr>
-          <w:rFonts w:hint="eastAsia"/>
           <w:sz w:val="20"/>
           <w:lang w:eastAsia="zh-CN"/>
         </w:rPr>
@@ -7786,7 +7756,6 @@
       <w:pPr>
         <w:jc w:val="center"/>
         <w:rPr>
-          <w:rFonts w:hint="eastAsia"/>
           <w:sz w:val="20"/>
           <w:lang w:eastAsia="zh-CN"/>
         </w:rPr>
@@ -7922,15 +7891,7 @@
               <w:sz w:val="20"/>
               <w:lang w:eastAsia="zh-CN"/>
             </w:rPr>
-            <m:t>×</m:t>
-          </m:r>
-          <m:r>
-            <w:rPr>
-              <w:rFonts w:ascii="Cambria Math" w:hAnsi="Cambria Math"/>
-              <w:sz w:val="20"/>
-              <w:lang w:eastAsia="zh-CN"/>
-            </w:rPr>
-            <m:t>6</m:t>
+            <m:t>×6</m:t>
           </m:r>
         </m:oMath>
       </m:oMathPara>
@@ -8094,22 +8055,122 @@
         </w:rPr>
         <w:t>convergence step at each epoch is shown below.</w:t>
       </w:r>
-    </w:p>
-    <w:p>
-      <w:pPr>
-        <w:rPr>
-          <w:rFonts w:hint="eastAsia"/>
+      <w:r>
+        <w:rPr>
           <w:sz w:val="20"/>
           <w:szCs w:val="15"/>
           <w:lang w:eastAsia="zh-CN"/>
         </w:rPr>
-      </w:pPr>
-    </w:p>
-    <w:p>
-      <w:pPr>
-        <w:jc w:val="both"/>
-        <w:rPr>
-          <w:rFonts w:hint="eastAsia"/>
+        <w:t xml:space="preserve"> The process terminates after 10 </w:t>
+      </w:r>
+      <w:proofErr w:type="spellStart"/>
+      <w:r>
+        <w:rPr>
+          <w:sz w:val="20"/>
+          <w:szCs w:val="15"/>
+          <w:lang w:eastAsia="zh-CN"/>
+        </w:rPr>
+        <w:t>epoches</w:t>
+      </w:r>
+      <w:proofErr w:type="spellEnd"/>
+      <w:r>
+        <w:rPr>
+          <w:sz w:val="20"/>
+          <w:szCs w:val="15"/>
+          <w:lang w:eastAsia="zh-CN"/>
+        </w:rPr>
+        <w:t>.</w:t>
+      </w:r>
+    </w:p>
+    <w:p>
+      <w:pPr>
+        <w:keepNext/>
+      </w:pPr>
+      <w:r>
+        <w:rPr>
+          <w:noProof/>
+          <w:sz w:val="20"/>
+          <w:szCs w:val="15"/>
+          <w:lang w:eastAsia="zh-CN"/>
+        </w:rPr>
+        <w:drawing>
+          <wp:inline distT="0" distB="0" distL="0" distR="0" wp14:anchorId="790BD565" wp14:editId="45F976DC">
+            <wp:extent cx="3082925" cy="1430655"/>
+            <wp:effectExtent l="0" t="0" r="3175" b="0"/>
+            <wp:docPr id="1133607338" name="图片 1"/>
+            <wp:cNvGraphicFramePr>
+              <a:graphicFrameLocks xmlns:a="http://schemas.openxmlformats.org/drawingml/2006/main" noChangeAspect="1"/>
+            </wp:cNvGraphicFramePr>
+            <a:graphic xmlns:a="http://schemas.openxmlformats.org/drawingml/2006/main">
+              <a:graphicData uri="http://schemas.openxmlformats.org/drawingml/2006/picture">
+                <pic:pic xmlns:pic="http://schemas.openxmlformats.org/drawingml/2006/picture">
+                  <pic:nvPicPr>
+                    <pic:cNvPr id="0" name="Picture 1"/>
+                    <pic:cNvPicPr>
+                      <a:picLocks noChangeAspect="1" noChangeArrowheads="1"/>
+                    </pic:cNvPicPr>
+                  </pic:nvPicPr>
+                  <pic:blipFill>
+                    <a:blip r:embed="rId24" cstate="print">
+                      <a:extLst>
+                        <a:ext uri="{28A0092B-C50C-407E-A947-70E740481C1C}">
+                          <a14:useLocalDpi xmlns:a14="http://schemas.microsoft.com/office/drawing/2010/main" val="0"/>
+                        </a:ext>
+                      </a:extLst>
+                    </a:blip>
+                    <a:srcRect/>
+                    <a:stretch>
+                      <a:fillRect/>
+                    </a:stretch>
+                  </pic:blipFill>
+                  <pic:spPr bwMode="auto">
+                    <a:xfrm>
+                      <a:off x="0" y="0"/>
+                      <a:ext cx="3082925" cy="1430655"/>
+                    </a:xfrm>
+                    <a:prstGeom prst="rect">
+                      <a:avLst/>
+                    </a:prstGeom>
+                    <a:noFill/>
+                    <a:ln>
+                      <a:noFill/>
+                    </a:ln>
+                  </pic:spPr>
+                </pic:pic>
+              </a:graphicData>
+            </a:graphic>
+          </wp:inline>
+        </w:drawing>
+      </w:r>
+    </w:p>
+    <w:p>
+      <w:pPr>
+        <w:pStyle w:val="a9"/>
+        <w:rPr>
+          <w:sz w:val="20"/>
+          <w:szCs w:val="15"/>
+          <w:lang w:eastAsia="zh-CN"/>
+        </w:rPr>
+      </w:pPr>
+      <w:r>
+        <w:t xml:space="preserve">Fig. </w:t>
+      </w:r>
+      <w:fldSimple w:instr=" SEQ Fig. \* ARABIC ">
+        <w:r>
+          <w:rPr>
+            <w:noProof/>
+          </w:rPr>
+          <w:t>19</w:t>
+        </w:r>
+      </w:fldSimple>
+      <w:r>
+        <w:t xml:space="preserve"> Convergence step at each epoch</w:t>
+      </w:r>
+    </w:p>
+    <w:p>
+      <w:pPr>
+        <w:jc w:val="both"/>
+        <w:rPr>
           <w:sz w:val="20"/>
           <w:lang w:eastAsia="zh-CN"/>
         </w:rPr>
@@ -8927,7 +8988,7 @@
                     <pic:cNvPicPr/>
                   </pic:nvPicPr>
                   <pic:blipFill>
-                    <a:blip r:embed="rId24"/>
+                    <a:blip r:embed="rId25"/>
                     <a:stretch>
                       <a:fillRect/>
                     </a:stretch>
@@ -9835,7 +9896,7 @@
           <w:lang w:eastAsia="zh-CN"/>
         </w:rPr>
         <w:drawing>
-          <wp:inline distT="0" distB="0" distL="0" distR="0" wp14:anchorId="529AD30B" wp14:editId="3BD1E699">
+          <wp:inline distT="0" distB="0" distL="0" distR="0" wp14:anchorId="529AD30B" wp14:editId="443BD224">
             <wp:extent cx="3287612" cy="2628872"/>
             <wp:effectExtent l="0" t="0" r="8255" b="635"/>
             <wp:docPr id="1324318444" name="图片 3"/>
@@ -9852,7 +9913,7 @@
                     </pic:cNvPicPr>
                   </pic:nvPicPr>
                   <pic:blipFill>
-                    <a:blip r:embed="rId25" cstate="print">
+                    <a:blip r:embed="rId26" cstate="print">
                       <a:extLst>
                         <a:ext uri="{28A0092B-C50C-407E-A947-70E740481C1C}">
                           <a14:useLocalDpi xmlns:a14="http://schemas.microsoft.com/office/drawing/2010/main" val="0"/>
@@ -9928,7 +9989,6 @@
         <w:pStyle w:val="2"/>
         <w:ind w:firstLine="0"/>
         <w:rPr>
-          <w:rFonts w:hint="eastAsia"/>
           <w:lang w:eastAsia="zh-CN"/>
         </w:rPr>
       </w:pPr>
@@ -10018,628 +10078,275 @@
         <w:t>.2.1 Test Results of different models</w:t>
       </w:r>
     </w:p>
-    <w:tbl>
-      <w:tblPr>
-        <w:tblW w:w="3365" w:type="dxa"/>
-        <w:jc w:val="center"/>
-        <w:tblLook w:val="04A0" w:firstRow="1" w:lastRow="0" w:firstColumn="1" w:lastColumn="0" w:noHBand="0" w:noVBand="1"/>
-      </w:tblPr>
-      <w:tblGrid>
-        <w:gridCol w:w="694"/>
-        <w:gridCol w:w="961"/>
-        <w:gridCol w:w="727"/>
-        <w:gridCol w:w="983"/>
-      </w:tblGrid>
-      <w:tr>
-        <w:trPr>
-          <w:jc w:val="center"/>
-        </w:trPr>
-        <w:tc>
-          <w:tcPr>
-            <w:tcW w:w="694" w:type="dxa"/>
-            <w:tcBorders>
-              <w:top w:val="single" w:sz="12" w:space="0" w:color="000000"/>
-              <w:bottom w:val="single" w:sz="4" w:space="0" w:color="000000"/>
-            </w:tcBorders>
-            <w:shd w:val="clear" w:color="auto" w:fill="auto"/>
-          </w:tcPr>
-          <w:p>
-            <w:pPr>
-              <w:pStyle w:val="2"/>
-              <w:ind w:firstLine="0"/>
-              <w:jc w:val="center"/>
-            </w:pPr>
-          </w:p>
-        </w:tc>
-        <w:tc>
-          <w:tcPr>
-            <w:tcW w:w="961" w:type="dxa"/>
-            <w:tcBorders>
-              <w:top w:val="single" w:sz="12" w:space="0" w:color="000000"/>
-              <w:bottom w:val="single" w:sz="4" w:space="0" w:color="000000"/>
-            </w:tcBorders>
-            <w:shd w:val="clear" w:color="auto" w:fill="auto"/>
-          </w:tcPr>
-          <w:p>
-            <w:pPr>
-              <w:pStyle w:val="2"/>
-              <w:ind w:firstLine="0"/>
-              <w:jc w:val="center"/>
-              <w:rPr>
-                <w:lang w:eastAsia="zh-CN"/>
-              </w:rPr>
-            </w:pPr>
-            <w:r>
-              <w:rPr>
-                <w:rFonts w:hint="eastAsia"/>
-                <w:lang w:eastAsia="zh-CN"/>
-              </w:rPr>
-              <w:t>P</w:t>
-            </w:r>
-            <w:r>
-              <w:rPr>
-                <w:lang w:eastAsia="zh-CN"/>
-              </w:rPr>
-              <w:t>recision</w:t>
-            </w:r>
-          </w:p>
-        </w:tc>
-        <w:tc>
-          <w:tcPr>
-            <w:tcW w:w="727" w:type="dxa"/>
-            <w:tcBorders>
-              <w:top w:val="single" w:sz="12" w:space="0" w:color="000000"/>
-              <w:bottom w:val="single" w:sz="4" w:space="0" w:color="000000"/>
-            </w:tcBorders>
-            <w:shd w:val="clear" w:color="auto" w:fill="auto"/>
-          </w:tcPr>
-          <w:p>
-            <w:pPr>
-              <w:pStyle w:val="2"/>
-              <w:ind w:firstLine="0"/>
-              <w:jc w:val="center"/>
-              <w:rPr>
-                <w:lang w:eastAsia="zh-CN"/>
-              </w:rPr>
-            </w:pPr>
-            <w:r>
-              <w:rPr>
-                <w:lang w:eastAsia="zh-CN"/>
-              </w:rPr>
-              <w:t>Recall</w:t>
-            </w:r>
-          </w:p>
-        </w:tc>
-        <w:tc>
-          <w:tcPr>
-            <w:tcW w:w="983" w:type="dxa"/>
-            <w:tcBorders>
-              <w:top w:val="single" w:sz="12" w:space="0" w:color="000000"/>
-              <w:bottom w:val="single" w:sz="4" w:space="0" w:color="000000"/>
-            </w:tcBorders>
-            <w:shd w:val="clear" w:color="auto" w:fill="auto"/>
-          </w:tcPr>
-          <w:p>
-            <w:pPr>
-              <w:pStyle w:val="2"/>
-              <w:ind w:firstLine="0"/>
-              <w:jc w:val="center"/>
-              <w:rPr>
-                <w:lang w:eastAsia="zh-CN"/>
-              </w:rPr>
-            </w:pPr>
-            <w:r>
-              <w:rPr>
-                <w:lang w:eastAsia="zh-CN"/>
-              </w:rPr>
-              <w:t>Accuracy</w:t>
-            </w:r>
-          </w:p>
-        </w:tc>
-      </w:tr>
-      <w:tr>
-        <w:trPr>
-          <w:jc w:val="center"/>
-        </w:trPr>
-        <w:tc>
-          <w:tcPr>
-            <w:tcW w:w="694" w:type="dxa"/>
-            <w:tcBorders>
-              <w:top w:val="single" w:sz="4" w:space="0" w:color="000000"/>
-            </w:tcBorders>
-            <w:shd w:val="clear" w:color="auto" w:fill="auto"/>
-          </w:tcPr>
-          <w:p>
-            <w:pPr>
-              <w:pStyle w:val="2"/>
-              <w:ind w:firstLine="0"/>
-              <w:jc w:val="center"/>
-              <w:rPr>
-                <w:lang w:eastAsia="zh-CN"/>
-              </w:rPr>
-            </w:pPr>
-            <w:r>
-              <w:rPr>
-                <w:lang w:eastAsia="zh-CN"/>
-              </w:rPr>
-              <w:t>LR</w:t>
-            </w:r>
-          </w:p>
-        </w:tc>
-        <w:tc>
-          <w:tcPr>
-            <w:tcW w:w="961" w:type="dxa"/>
-            <w:tcBorders>
-              <w:top w:val="single" w:sz="4" w:space="0" w:color="000000"/>
-            </w:tcBorders>
-            <w:shd w:val="clear" w:color="auto" w:fill="auto"/>
-          </w:tcPr>
-          <w:p>
-            <w:pPr>
-              <w:pStyle w:val="2"/>
-              <w:ind w:firstLine="0"/>
-              <w:jc w:val="center"/>
-              <w:rPr>
-                <w:lang w:eastAsia="zh-CN"/>
-              </w:rPr>
-            </w:pPr>
-            <w:r>
-              <w:rPr>
-                <w:rFonts w:hint="eastAsia"/>
-                <w:lang w:eastAsia="zh-CN"/>
-              </w:rPr>
-              <w:t>7</w:t>
-            </w:r>
-            <w:r>
-              <w:rPr>
-                <w:lang w:eastAsia="zh-CN"/>
-              </w:rPr>
-              <w:t>9.75</w:t>
-            </w:r>
-          </w:p>
-        </w:tc>
-        <w:tc>
-          <w:tcPr>
-            <w:tcW w:w="727" w:type="dxa"/>
-            <w:tcBorders>
-              <w:top w:val="single" w:sz="4" w:space="0" w:color="000000"/>
-            </w:tcBorders>
-            <w:shd w:val="clear" w:color="auto" w:fill="auto"/>
-          </w:tcPr>
-          <w:p>
-            <w:pPr>
-              <w:pStyle w:val="2"/>
-              <w:ind w:firstLine="0"/>
-              <w:jc w:val="center"/>
-              <w:rPr>
-                <w:lang w:eastAsia="zh-CN"/>
-              </w:rPr>
-            </w:pPr>
-            <w:r>
-              <w:rPr>
-                <w:rFonts w:hint="eastAsia"/>
-                <w:lang w:eastAsia="zh-CN"/>
-              </w:rPr>
-              <w:t>9</w:t>
-            </w:r>
-            <w:r>
-              <w:rPr>
-                <w:lang w:eastAsia="zh-CN"/>
-              </w:rPr>
-              <w:t>7.70</w:t>
-            </w:r>
-          </w:p>
-        </w:tc>
-        <w:tc>
-          <w:tcPr>
-            <w:tcW w:w="983" w:type="dxa"/>
-            <w:tcBorders>
-              <w:top w:val="single" w:sz="4" w:space="0" w:color="000000"/>
-            </w:tcBorders>
-            <w:shd w:val="clear" w:color="auto" w:fill="auto"/>
-          </w:tcPr>
-          <w:p>
-            <w:pPr>
-              <w:pStyle w:val="2"/>
-              <w:ind w:firstLine="0"/>
-              <w:jc w:val="center"/>
-              <w:rPr>
-                <w:lang w:eastAsia="zh-CN"/>
-              </w:rPr>
-            </w:pPr>
-            <w:r>
-              <w:rPr>
-                <w:rFonts w:hint="eastAsia"/>
-                <w:lang w:eastAsia="zh-CN"/>
-              </w:rPr>
-              <w:t>8</w:t>
-            </w:r>
-            <w:r>
-              <w:rPr>
-                <w:lang w:eastAsia="zh-CN"/>
-              </w:rPr>
-              <w:t>3.17</w:t>
-            </w:r>
-          </w:p>
-        </w:tc>
-      </w:tr>
-      <w:tr>
-        <w:trPr>
-          <w:jc w:val="center"/>
-        </w:trPr>
-        <w:tc>
-          <w:tcPr>
-            <w:tcW w:w="694" w:type="dxa"/>
-            <w:shd w:val="clear" w:color="auto" w:fill="auto"/>
-          </w:tcPr>
-          <w:p>
-            <w:pPr>
-              <w:pStyle w:val="2"/>
-              <w:ind w:firstLine="0"/>
-              <w:jc w:val="center"/>
-              <w:rPr>
-                <w:lang w:eastAsia="zh-CN"/>
-              </w:rPr>
-            </w:pPr>
-            <w:r>
-              <w:rPr>
-                <w:rFonts w:hint="eastAsia"/>
-                <w:lang w:eastAsia="zh-CN"/>
-              </w:rPr>
-              <w:t>K</w:t>
-            </w:r>
-            <w:r>
-              <w:rPr>
-                <w:lang w:eastAsia="zh-CN"/>
-              </w:rPr>
-              <w:t>NN</w:t>
-            </w:r>
-          </w:p>
-        </w:tc>
-        <w:tc>
-          <w:tcPr>
-            <w:tcW w:w="961" w:type="dxa"/>
-            <w:shd w:val="clear" w:color="auto" w:fill="auto"/>
-          </w:tcPr>
-          <w:p>
-            <w:pPr>
-              <w:pStyle w:val="2"/>
-              <w:ind w:firstLine="0"/>
-              <w:jc w:val="center"/>
-              <w:rPr>
-                <w:lang w:eastAsia="zh-CN"/>
-              </w:rPr>
-            </w:pPr>
-            <w:r>
-              <w:rPr>
-                <w:rFonts w:hint="eastAsia"/>
-                <w:lang w:eastAsia="zh-CN"/>
-              </w:rPr>
-              <w:t>8</w:t>
-            </w:r>
-            <w:r>
-              <w:rPr>
-                <w:lang w:eastAsia="zh-CN"/>
-              </w:rPr>
-              <w:t>0.85</w:t>
-            </w:r>
-          </w:p>
-        </w:tc>
-        <w:tc>
-          <w:tcPr>
-            <w:tcW w:w="727" w:type="dxa"/>
-            <w:shd w:val="clear" w:color="auto" w:fill="auto"/>
-          </w:tcPr>
-          <w:p>
-            <w:pPr>
-              <w:pStyle w:val="2"/>
-              <w:ind w:firstLine="0"/>
-              <w:jc w:val="center"/>
-              <w:rPr>
-                <w:lang w:eastAsia="zh-CN"/>
-              </w:rPr>
-            </w:pPr>
-            <w:r>
-              <w:rPr>
-                <w:rFonts w:hint="eastAsia"/>
-                <w:lang w:eastAsia="zh-CN"/>
-              </w:rPr>
-              <w:t>9</w:t>
-            </w:r>
-            <w:r>
-              <w:rPr>
-                <w:lang w:eastAsia="zh-CN"/>
-              </w:rPr>
-              <w:t>7.44</w:t>
-            </w:r>
-          </w:p>
-        </w:tc>
-        <w:tc>
-          <w:tcPr>
-            <w:tcW w:w="983" w:type="dxa"/>
-            <w:shd w:val="clear" w:color="auto" w:fill="auto"/>
-          </w:tcPr>
-          <w:p>
-            <w:pPr>
-              <w:pStyle w:val="2"/>
-              <w:ind w:firstLine="0"/>
-              <w:jc w:val="center"/>
-              <w:rPr>
-                <w:lang w:eastAsia="zh-CN"/>
-              </w:rPr>
-            </w:pPr>
-            <w:r>
-              <w:rPr>
-                <w:rFonts w:hint="eastAsia"/>
-                <w:lang w:eastAsia="zh-CN"/>
-              </w:rPr>
-              <w:t>8</w:t>
-            </w:r>
-            <w:r>
-              <w:rPr>
-                <w:lang w:eastAsia="zh-CN"/>
-              </w:rPr>
-              <w:t>3.97</w:t>
-            </w:r>
-          </w:p>
-        </w:tc>
-      </w:tr>
-      <w:tr>
-        <w:trPr>
-          <w:jc w:val="center"/>
-        </w:trPr>
-        <w:tc>
-          <w:tcPr>
-            <w:tcW w:w="694" w:type="dxa"/>
-            <w:shd w:val="clear" w:color="auto" w:fill="auto"/>
-          </w:tcPr>
-          <w:p>
-            <w:pPr>
-              <w:pStyle w:val="2"/>
-              <w:ind w:firstLine="0"/>
-              <w:jc w:val="center"/>
-              <w:rPr>
-                <w:lang w:eastAsia="zh-CN"/>
-              </w:rPr>
-            </w:pPr>
-            <w:r>
-              <w:rPr>
-                <w:rFonts w:hint="eastAsia"/>
-                <w:lang w:eastAsia="zh-CN"/>
-              </w:rPr>
-              <w:t>S</w:t>
-            </w:r>
-            <w:r>
-              <w:rPr>
-                <w:lang w:eastAsia="zh-CN"/>
-              </w:rPr>
-              <w:t>VM</w:t>
-            </w:r>
-          </w:p>
-        </w:tc>
-        <w:tc>
-          <w:tcPr>
-            <w:tcW w:w="961" w:type="dxa"/>
-            <w:shd w:val="clear" w:color="auto" w:fill="auto"/>
-          </w:tcPr>
-          <w:p>
-            <w:pPr>
-              <w:pStyle w:val="2"/>
-              <w:ind w:firstLine="0"/>
-              <w:jc w:val="center"/>
-              <w:rPr>
-                <w:lang w:eastAsia="zh-CN"/>
-              </w:rPr>
-            </w:pPr>
-            <w:r>
-              <w:rPr>
-                <w:rFonts w:hint="eastAsia"/>
-                <w:lang w:eastAsia="zh-CN"/>
-              </w:rPr>
-              <w:t>7</w:t>
-            </w:r>
-            <w:r>
-              <w:rPr>
-                <w:lang w:eastAsia="zh-CN"/>
-              </w:rPr>
-              <w:t>9.59</w:t>
-            </w:r>
-          </w:p>
-        </w:tc>
-        <w:tc>
-          <w:tcPr>
-            <w:tcW w:w="727" w:type="dxa"/>
-            <w:shd w:val="clear" w:color="auto" w:fill="auto"/>
-          </w:tcPr>
-          <w:p>
-            <w:pPr>
-              <w:pStyle w:val="2"/>
-              <w:ind w:firstLine="0"/>
-              <w:jc w:val="center"/>
-              <w:rPr>
-                <w:lang w:eastAsia="zh-CN"/>
-              </w:rPr>
-            </w:pPr>
-            <w:r>
-              <w:rPr>
-                <w:rFonts w:hint="eastAsia"/>
-                <w:lang w:eastAsia="zh-CN"/>
-              </w:rPr>
-              <w:t>9</w:t>
-            </w:r>
-            <w:r>
-              <w:rPr>
-                <w:lang w:eastAsia="zh-CN"/>
-              </w:rPr>
-              <w:t>8.97</w:t>
-            </w:r>
-          </w:p>
-        </w:tc>
-        <w:tc>
-          <w:tcPr>
-            <w:tcW w:w="983" w:type="dxa"/>
-            <w:shd w:val="clear" w:color="auto" w:fill="auto"/>
-          </w:tcPr>
-          <w:p>
-            <w:pPr>
-              <w:pStyle w:val="2"/>
-              <w:ind w:firstLine="0"/>
-              <w:jc w:val="center"/>
-              <w:rPr>
-                <w:lang w:eastAsia="zh-CN"/>
-              </w:rPr>
-            </w:pPr>
-            <w:r>
-              <w:rPr>
-                <w:rFonts w:hint="eastAsia"/>
-                <w:lang w:eastAsia="zh-CN"/>
-              </w:rPr>
-              <w:t>8</w:t>
-            </w:r>
-            <w:r>
-              <w:rPr>
-                <w:lang w:eastAsia="zh-CN"/>
-              </w:rPr>
-              <w:t>3.49</w:t>
-            </w:r>
-          </w:p>
-        </w:tc>
-      </w:tr>
-      <w:tr>
-        <w:trPr>
-          <w:jc w:val="center"/>
-        </w:trPr>
-        <w:tc>
-          <w:tcPr>
-            <w:tcW w:w="694" w:type="dxa"/>
-            <w:tcBorders>
-              <w:bottom w:val="single" w:sz="12" w:space="0" w:color="000000"/>
-            </w:tcBorders>
-            <w:shd w:val="clear" w:color="auto" w:fill="auto"/>
-          </w:tcPr>
-          <w:p>
-            <w:pPr>
-              <w:pStyle w:val="2"/>
-              <w:ind w:firstLine="0"/>
-              <w:jc w:val="center"/>
-              <w:rPr>
-                <w:lang w:eastAsia="zh-CN"/>
-              </w:rPr>
-            </w:pPr>
-            <w:r>
-              <w:rPr>
-                <w:rFonts w:hint="eastAsia"/>
-                <w:lang w:eastAsia="zh-CN"/>
-              </w:rPr>
-              <w:t>C</w:t>
-            </w:r>
-            <w:r>
-              <w:rPr>
-                <w:lang w:eastAsia="zh-CN"/>
-              </w:rPr>
-              <w:t>NN</w:t>
-            </w:r>
-          </w:p>
-        </w:tc>
-        <w:tc>
-          <w:tcPr>
-            <w:tcW w:w="961" w:type="dxa"/>
-            <w:tcBorders>
-              <w:bottom w:val="single" w:sz="12" w:space="0" w:color="000000"/>
-            </w:tcBorders>
-            <w:shd w:val="clear" w:color="auto" w:fill="auto"/>
-          </w:tcPr>
-          <w:p>
-            <w:pPr>
-              <w:pStyle w:val="2"/>
-              <w:ind w:firstLine="0"/>
-              <w:jc w:val="center"/>
-              <w:rPr>
-                <w:lang w:eastAsia="zh-CN"/>
-              </w:rPr>
-            </w:pPr>
-            <w:r>
-              <w:rPr>
-                <w:rFonts w:hint="eastAsia"/>
-                <w:lang w:eastAsia="zh-CN"/>
-              </w:rPr>
-              <w:t>9</w:t>
-            </w:r>
-            <w:r>
-              <w:rPr>
-                <w:lang w:eastAsia="zh-CN"/>
-              </w:rPr>
-              <w:t>0.78</w:t>
-            </w:r>
-          </w:p>
-        </w:tc>
-        <w:tc>
-          <w:tcPr>
-            <w:tcW w:w="727" w:type="dxa"/>
-            <w:tcBorders>
-              <w:bottom w:val="single" w:sz="12" w:space="0" w:color="000000"/>
-            </w:tcBorders>
-            <w:shd w:val="clear" w:color="auto" w:fill="auto"/>
-          </w:tcPr>
-          <w:p>
-            <w:pPr>
-              <w:pStyle w:val="2"/>
-              <w:ind w:firstLine="0"/>
-              <w:jc w:val="center"/>
-              <w:rPr>
-                <w:lang w:eastAsia="zh-CN"/>
-              </w:rPr>
-            </w:pPr>
-            <w:r>
-              <w:rPr>
-                <w:rFonts w:hint="eastAsia"/>
-                <w:lang w:eastAsia="zh-CN"/>
-              </w:rPr>
-              <w:t>9</w:t>
-            </w:r>
-            <w:r>
-              <w:rPr>
-                <w:lang w:eastAsia="zh-CN"/>
-              </w:rPr>
-              <w:t>5.90</w:t>
-            </w:r>
-          </w:p>
-        </w:tc>
-        <w:tc>
-          <w:tcPr>
-            <w:tcW w:w="983" w:type="dxa"/>
-            <w:tcBorders>
-              <w:bottom w:val="single" w:sz="12" w:space="0" w:color="000000"/>
-            </w:tcBorders>
-            <w:shd w:val="clear" w:color="auto" w:fill="auto"/>
-          </w:tcPr>
-          <w:p>
-            <w:pPr>
-              <w:pStyle w:val="2"/>
-              <w:keepNext/>
-              <w:ind w:firstLine="0"/>
-              <w:jc w:val="center"/>
-              <w:rPr>
-                <w:lang w:eastAsia="zh-CN"/>
-              </w:rPr>
-            </w:pPr>
-            <w:r>
-              <w:rPr>
-                <w:rFonts w:hint="eastAsia"/>
-                <w:lang w:eastAsia="zh-CN"/>
-              </w:rPr>
-              <w:t>9</w:t>
-            </w:r>
-            <w:r>
-              <w:rPr>
-                <w:lang w:eastAsia="zh-CN"/>
-              </w:rPr>
-              <w:t>1.19</w:t>
-            </w:r>
-          </w:p>
-        </w:tc>
-      </w:tr>
-    </w:tbl>
+    <w:p>
+      <w:pPr>
+        <w:pStyle w:val="2"/>
+        <w:ind w:firstLine="0"/>
+        <w:jc w:val="left"/>
+        <w:rPr>
+          <w:i/>
+          <w:iCs/>
+          <w:lang w:eastAsia="zh-CN"/>
+          <w14:textOutline w14:w="9525" w14:cap="rnd" w14:cmpd="sng" w14:algn="ctr">
+            <w14:solidFill>
+              <w14:schemeClr w14:val="tx1"/>
+            </w14:solidFill>
+            <w14:prstDash w14:val="solid"/>
+            <w14:bevel/>
+          </w14:textOutline>
+        </w:rPr>
+      </w:pPr>
+      <w:r>
+        <w:rPr>
+          <w:i/>
+          <w:iCs/>
+          <w:noProof/>
+          <w:lang w:eastAsia="zh-CN"/>
+        </w:rPr>
+        <w:drawing>
+          <wp:inline distT="0" distB="0" distL="0" distR="0" wp14:anchorId="21E65212" wp14:editId="1718BB4D">
+            <wp:extent cx="3299988" cy="2036445"/>
+            <wp:effectExtent l="0" t="0" r="0" b="1905"/>
+            <wp:docPr id="1106807342" name="图表 2"/>
+            <wp:cNvGraphicFramePr/>
+            <a:graphic xmlns:a="http://schemas.openxmlformats.org/drawingml/2006/main">
+              <a:graphicData uri="http://schemas.openxmlformats.org/drawingml/2006/chart">
+                <c:chart xmlns:c="http://schemas.openxmlformats.org/drawingml/2006/chart" xmlns:r="http://schemas.openxmlformats.org/officeDocument/2006/relationships" r:id="rId27"/>
+              </a:graphicData>
+            </a:graphic>
+          </wp:inline>
+        </w:drawing>
+      </w:r>
+    </w:p>
+    <w:p>
+      <w:pPr>
+        <w:rPr>
+          <w:sz w:val="20"/>
+          <w:szCs w:val="15"/>
+          <w:lang w:eastAsia="zh-CN"/>
+        </w:rPr>
+      </w:pPr>
+      <w:r>
+        <w:rPr>
+          <w:sz w:val="20"/>
+          <w:szCs w:val="15"/>
+          <w:lang w:eastAsia="zh-CN"/>
+        </w:rPr>
+        <w:t>Analysis of models:</w:t>
+      </w:r>
+    </w:p>
+    <w:p>
+      <w:pPr>
+        <w:rPr>
+          <w:sz w:val="20"/>
+          <w:szCs w:val="15"/>
+          <w:lang w:eastAsia="zh-CN"/>
+        </w:rPr>
+      </w:pPr>
+      <w:r>
+        <w:rPr>
+          <w:sz w:val="20"/>
+          <w:szCs w:val="15"/>
+          <w:lang w:eastAsia="zh-CN"/>
+        </w:rPr>
+        <w:t xml:space="preserve">SVM performs greatly on </w:t>
+      </w:r>
+      <w:r>
+        <w:rPr>
+          <w:sz w:val="20"/>
+          <w:szCs w:val="15"/>
+          <w:lang w:eastAsia="zh-CN"/>
+        </w:rPr>
+        <w:t>specific</w:t>
+      </w:r>
+      <w:r>
+        <w:rPr>
+          <w:sz w:val="20"/>
+          <w:szCs w:val="15"/>
+          <w:lang w:eastAsia="zh-CN"/>
+        </w:rPr>
+        <w:t xml:space="preserve"> class but the overall performance is not ideal</w:t>
+      </w:r>
+      <w:r>
+        <w:rPr>
+          <w:sz w:val="20"/>
+          <w:szCs w:val="15"/>
+          <w:lang w:eastAsia="zh-CN"/>
+        </w:rPr>
+        <w:t>, yielding t</w:t>
+      </w:r>
+      <w:r>
+        <w:rPr>
+          <w:sz w:val="20"/>
+          <w:szCs w:val="15"/>
+          <w:lang w:eastAsia="zh-CN"/>
+        </w:rPr>
+        <w:t xml:space="preserve">he overall accuracy </w:t>
+      </w:r>
+      <w:r>
+        <w:rPr>
+          <w:sz w:val="20"/>
+          <w:szCs w:val="15"/>
+          <w:lang w:eastAsia="zh-CN"/>
+        </w:rPr>
+        <w:t xml:space="preserve">of 68.7% on training data and </w:t>
+      </w:r>
+      <w:r>
+        <w:rPr>
+          <w:sz w:val="20"/>
+          <w:szCs w:val="15"/>
+          <w:lang w:eastAsia="zh-CN"/>
+        </w:rPr>
+        <w:t>63.22%</w:t>
+      </w:r>
+      <w:r>
+        <w:rPr>
+          <w:sz w:val="20"/>
+          <w:szCs w:val="15"/>
+          <w:lang w:eastAsia="zh-CN"/>
+        </w:rPr>
+        <w:t xml:space="preserve"> on </w:t>
+      </w:r>
+      <w:r>
+        <w:rPr>
+          <w:sz w:val="20"/>
+          <w:szCs w:val="15"/>
+          <w:lang w:eastAsia="zh-CN"/>
+        </w:rPr>
+        <w:t>test</w:t>
+      </w:r>
+      <w:r>
+        <w:rPr>
+          <w:sz w:val="20"/>
+          <w:szCs w:val="15"/>
+          <w:lang w:eastAsia="zh-CN"/>
+        </w:rPr>
+        <w:t>ing</w:t>
+      </w:r>
+      <w:r>
+        <w:rPr>
+          <w:sz w:val="20"/>
+          <w:szCs w:val="15"/>
+          <w:lang w:eastAsia="zh-CN"/>
+        </w:rPr>
+        <w:t xml:space="preserve"> data</w:t>
+      </w:r>
+      <w:r>
+        <w:rPr>
+          <w:sz w:val="20"/>
+          <w:szCs w:val="15"/>
+          <w:lang w:eastAsia="zh-CN"/>
+        </w:rPr>
+        <w:t xml:space="preserve">. </w:t>
+      </w:r>
+    </w:p>
+    <w:p>
+      <w:pPr>
+        <w:rPr>
+          <w:rFonts w:hint="eastAsia"/>
+          <w:sz w:val="20"/>
+          <w:szCs w:val="15"/>
+          <w:lang w:eastAsia="zh-CN"/>
+        </w:rPr>
+      </w:pPr>
+      <w:r>
+        <w:rPr>
+          <w:rFonts w:hint="eastAsia"/>
+          <w:sz w:val="20"/>
+          <w:szCs w:val="15"/>
+          <w:lang w:eastAsia="zh-CN"/>
+        </w:rPr>
+        <w:t>C</w:t>
+      </w:r>
+      <w:r>
+        <w:rPr>
+          <w:sz w:val="20"/>
+          <w:szCs w:val="15"/>
+          <w:lang w:eastAsia="zh-CN"/>
+        </w:rPr>
+        <w:t xml:space="preserve">NN greatly </w:t>
+      </w:r>
+      <w:r>
+        <w:rPr>
+          <w:sz w:val="20"/>
+          <w:szCs w:val="15"/>
+          <w:lang w:eastAsia="zh-CN"/>
+        </w:rPr>
+        <w:t>improves</w:t>
+      </w:r>
+      <w:r>
+        <w:rPr>
+          <w:sz w:val="20"/>
+          <w:szCs w:val="15"/>
+          <w:lang w:eastAsia="zh-CN"/>
+        </w:rPr>
+        <w:t xml:space="preserve"> the performance, </w:t>
+      </w:r>
+      <w:r>
+        <w:rPr>
+          <w:sz w:val="20"/>
+          <w:szCs w:val="15"/>
+          <w:lang w:eastAsia="zh-CN"/>
+        </w:rPr>
+        <w:t xml:space="preserve">yet exhibits limitations in accurately classifying MUS and STR </w:t>
+      </w:r>
+      <w:r>
+        <w:rPr>
+          <w:sz w:val="20"/>
+          <w:szCs w:val="15"/>
+          <w:lang w:eastAsia="zh-CN"/>
+        </w:rPr>
+        <w:t>classes</w:t>
+      </w:r>
+      <w:r>
+        <w:rPr>
+          <w:sz w:val="20"/>
+          <w:szCs w:val="15"/>
+          <w:lang w:eastAsia="zh-CN"/>
+        </w:rPr>
+        <w:t>.</w:t>
+      </w:r>
+      <w:r>
+        <w:rPr>
+          <w:sz w:val="20"/>
+          <w:szCs w:val="15"/>
+          <w:lang w:eastAsia="zh-CN"/>
+        </w:rPr>
+        <w:t xml:space="preserve"> The overall accuracy on </w:t>
+      </w:r>
+      <w:r>
+        <w:rPr>
+          <w:sz w:val="20"/>
+          <w:szCs w:val="15"/>
+          <w:lang w:eastAsia="zh-CN"/>
+        </w:rPr>
+        <w:t xml:space="preserve">training data is 85.4% and </w:t>
+      </w:r>
+      <w:r>
+        <w:rPr>
+          <w:sz w:val="20"/>
+          <w:szCs w:val="15"/>
+          <w:lang w:eastAsia="zh-CN"/>
+        </w:rPr>
+        <w:t>test</w:t>
+      </w:r>
+      <w:r>
+        <w:rPr>
+          <w:sz w:val="20"/>
+          <w:szCs w:val="15"/>
+          <w:lang w:eastAsia="zh-CN"/>
+        </w:rPr>
+        <w:t>ing</w:t>
+      </w:r>
+      <w:r>
+        <w:rPr>
+          <w:sz w:val="20"/>
+          <w:szCs w:val="15"/>
+          <w:lang w:eastAsia="zh-CN"/>
+        </w:rPr>
+        <w:t xml:space="preserve"> data is 83.25%</w:t>
+      </w:r>
+    </w:p>
     <w:p>
       <w:pPr>
         <w:jc w:val="both"/>
@@ -10706,9 +10413,8 @@
           <w:sz w:val="20"/>
           <w:lang w:eastAsia="zh-CN"/>
         </w:rPr>
-        <w:t xml:space="preserve"> PCA applied </w:t>
-      </w:r>
-      <w:proofErr w:type="gramStart"/>
+        <w:t xml:space="preserve"> PCA applied comparison</w:t>
+      </w:r>
       <w:r>
         <w:rPr>
           <w:i/>
@@ -10716,9 +10422,8 @@
           <w:sz w:val="20"/>
           <w:lang w:eastAsia="zh-CN"/>
         </w:rPr>
-        <w:t>comparison(</w:t>
-      </w:r>
-      <w:proofErr w:type="gramEnd"/>
+        <w:t xml:space="preserve"> </w:t>
+      </w:r>
       <w:r>
         <w:rPr>
           <w:i/>
@@ -10726,12 +10431,20 @@
           <w:sz w:val="20"/>
           <w:lang w:eastAsia="zh-CN"/>
         </w:rPr>
-        <w:t>SVM based)</w:t>
-      </w:r>
-    </w:p>
-    <w:p>
-      <w:pPr>
-        <w:jc w:val="both"/>
+        <w:t>(SVM based)</w:t>
+      </w:r>
+    </w:p>
+    <w:p>
+      <w:pPr>
+        <w:jc w:val="both"/>
+        <w:rPr>
+          <w:i/>
+          <w:iCs/>
+          <w:sz w:val="20"/>
+          <w:lang w:eastAsia="zh-CN"/>
+        </w:rPr>
+      </w:pPr>
+      <w:r>
         <w:rPr>
           <w:rFonts w:hint="eastAsia"/>
           <w:i/>
@@ -10739,25 +10452,132 @@
           <w:sz w:val="20"/>
           <w:lang w:eastAsia="zh-CN"/>
         </w:rPr>
-      </w:pPr>
-      <w:r>
-        <w:rPr>
-          <w:rFonts w:hint="eastAsia"/>
+        <w:t>5</w:t>
+      </w:r>
+      <w:r>
+        <w:rPr>
           <w:i/>
           <w:iCs/>
           <w:sz w:val="20"/>
           <w:lang w:eastAsia="zh-CN"/>
         </w:rPr>
-        <w:t>5</w:t>
-      </w:r>
+        <w:t>.2.4 Prediction Results of CNN</w:t>
+      </w:r>
+    </w:p>
+    <w:p>
+      <w:pPr>
+        <w:keepNext/>
+        <w:jc w:val="both"/>
+      </w:pPr>
       <w:r>
         <w:rPr>
           <w:i/>
           <w:iCs/>
-          <w:sz w:val="20"/>
-          <w:lang w:eastAsia="zh-CN"/>
-        </w:rPr>
-        <w:t>.2.4 Prediction Results of CNN</w:t>
+          <w:noProof/>
+          <w:sz w:val="20"/>
+          <w:lang w:eastAsia="zh-CN"/>
+        </w:rPr>
+        <w:lastRenderedPageBreak/>
+        <w:drawing>
+          <wp:inline distT="0" distB="0" distL="0" distR="0" wp14:anchorId="109853F8" wp14:editId="49DD7167">
+            <wp:extent cx="3078480" cy="2865120"/>
+            <wp:effectExtent l="0" t="0" r="7620" b="0"/>
+            <wp:docPr id="2127929480" name="图片 3"/>
+            <wp:cNvGraphicFramePr>
+              <a:graphicFrameLocks xmlns:a="http://schemas.openxmlformats.org/drawingml/2006/main" noChangeAspect="1"/>
+            </wp:cNvGraphicFramePr>
+            <a:graphic xmlns:a="http://schemas.openxmlformats.org/drawingml/2006/main">
+              <a:graphicData uri="http://schemas.openxmlformats.org/drawingml/2006/picture">
+                <pic:pic xmlns:pic="http://schemas.openxmlformats.org/drawingml/2006/picture">
+                  <pic:nvPicPr>
+                    <pic:cNvPr id="0" name="Picture 2"/>
+                    <pic:cNvPicPr>
+                      <a:picLocks noChangeAspect="1" noChangeArrowheads="1"/>
+                    </pic:cNvPicPr>
+                  </pic:nvPicPr>
+                  <pic:blipFill>
+                    <a:blip r:embed="rId28" cstate="print">
+                      <a:extLst>
+                        <a:ext uri="{28A0092B-C50C-407E-A947-70E740481C1C}">
+                          <a14:useLocalDpi xmlns:a14="http://schemas.microsoft.com/office/drawing/2010/main" val="0"/>
+                        </a:ext>
+                      </a:extLst>
+                    </a:blip>
+                    <a:srcRect/>
+                    <a:stretch>
+                      <a:fillRect/>
+                    </a:stretch>
+                  </pic:blipFill>
+                  <pic:spPr bwMode="auto">
+                    <a:xfrm>
+                      <a:off x="0" y="0"/>
+                      <a:ext cx="3078480" cy="2865120"/>
+                    </a:xfrm>
+                    <a:prstGeom prst="rect">
+                      <a:avLst/>
+                    </a:prstGeom>
+                    <a:noFill/>
+                    <a:ln>
+                      <a:noFill/>
+                    </a:ln>
+                  </pic:spPr>
+                </pic:pic>
+              </a:graphicData>
+            </a:graphic>
+          </wp:inline>
+        </w:drawing>
+      </w:r>
+    </w:p>
+    <w:p>
+      <w:pPr>
+        <w:pStyle w:val="a9"/>
+      </w:pPr>
+      <w:r>
+        <w:t xml:space="preserve">Fig. </w:t>
+      </w:r>
+      <w:fldSimple w:instr=" SEQ Fig. \* ARABIC ">
+        <w:r>
+          <w:rPr>
+            <w:noProof/>
+          </w:rPr>
+          <w:t>22</w:t>
+        </w:r>
+      </w:fldSimple>
+      <w:r>
+        <w:t xml:space="preserve"> Prediction of classification</w:t>
+      </w:r>
+    </w:p>
+    <w:p>
+      <w:pPr>
+        <w:rPr>
+          <w:sz w:val="20"/>
+          <w:szCs w:val="15"/>
+          <w:lang w:eastAsia="zh-CN"/>
+        </w:rPr>
+      </w:pPr>
+      <w:r>
+        <w:rPr>
+          <w:sz w:val="20"/>
+          <w:szCs w:val="15"/>
+          <w:lang w:eastAsia="zh-CN"/>
+        </w:rPr>
+        <w:t xml:space="preserve">Based on the best performance model CNN, I randomly picked </w:t>
+      </w:r>
+      <w:r>
+        <w:rPr>
+          <w:sz w:val="20"/>
+          <w:szCs w:val="15"/>
+          <w:lang w:eastAsia="zh-CN"/>
+        </w:rPr>
+        <w:t>4</w:t>
+      </w:r>
+      <w:r>
+        <w:rPr>
+          <w:sz w:val="20"/>
+          <w:szCs w:val="15"/>
+          <w:lang w:eastAsia="zh-CN"/>
+        </w:rPr>
+        <w:t>0 images to show the prediction results.</w:t>
       </w:r>
     </w:p>
     <w:p>
@@ -10914,7 +10734,6 @@
           <w:sz w:val="18"/>
           <w:lang w:eastAsia="zh-CN"/>
         </w:rPr>
-        <w:lastRenderedPageBreak/>
         <w:t>F</w:t>
       </w:r>
       <w:r>
@@ -10948,7 +10767,7 @@
         </w:rPr>
         <w:t xml:space="preserve"> </w:t>
       </w:r>
-      <w:hyperlink r:id="rId26" w:history="1">
+      <w:hyperlink r:id="rId29" w:history="1">
         <w:r>
           <w:rPr>
             <w:rStyle w:val="ad"/>
@@ -10963,7 +10782,6 @@
       <w:pPr>
         <w:jc w:val="both"/>
         <w:rPr>
-          <w:rFonts w:hint="eastAsia"/>
           <w:sz w:val="18"/>
           <w:lang w:eastAsia="zh-CN"/>
         </w:rPr>
@@ -12627,6 +12445,1056 @@
 </w:styles>
 </file>
 
+<file path=word/charts/chart1.xml><?xml version="1.0" encoding="utf-8"?>
+<c:chartSpace xmlns:c="http://schemas.openxmlformats.org/drawingml/2006/chart" xmlns:a="http://schemas.openxmlformats.org/drawingml/2006/main" xmlns:r="http://schemas.openxmlformats.org/officeDocument/2006/relationships" xmlns:c16r2="http://schemas.microsoft.com/office/drawing/2015/06/chart">
+  <c:date1904 val="0"/>
+  <c:lang val="zh-CN"/>
+  <c:roundedCorners val="0"/>
+  <mc:AlternateContent xmlns:mc="http://schemas.openxmlformats.org/markup-compatibility/2006">
+    <mc:Choice xmlns:c14="http://schemas.microsoft.com/office/drawing/2007/8/2/chart" Requires="c14">
+      <c14:style val="102"/>
+    </mc:Choice>
+    <mc:Fallback>
+      <c:style val="2"/>
+    </mc:Fallback>
+  </mc:AlternateContent>
+  <c:chart>
+    <c:title>
+      <c:tx>
+        <c:rich>
+          <a:bodyPr rot="0" spcFirstLastPara="1" vertOverflow="ellipsis" vert="horz" wrap="square" anchor="ctr" anchorCtr="1"/>
+          <a:lstStyle/>
+          <a:p>
+            <a:pPr>
+              <a:defRPr sz="1400" b="0" i="0" u="none" strike="noStrike" kern="1200" spc="0" baseline="0">
+                <a:solidFill>
+                  <a:sysClr val="windowText" lastClr="000000">
+                    <a:lumMod val="65000"/>
+                    <a:lumOff val="35000"/>
+                  </a:sysClr>
+                </a:solidFill>
+                <a:latin typeface="+mn-lt"/>
+                <a:ea typeface="+mn-ea"/>
+                <a:cs typeface="+mn-cs"/>
+              </a:defRPr>
+            </a:pPr>
+            <a:r>
+              <a:rPr lang="en-US" altLang="zh-CN" sz="1050">
+                <a:solidFill>
+                  <a:sysClr val="windowText" lastClr="000000">
+                    <a:lumMod val="65000"/>
+                    <a:lumOff val="35000"/>
+                  </a:sysClr>
+                </a:solidFill>
+              </a:rPr>
+              <a:t>Accuracy comparison</a:t>
+            </a:r>
+            <a:endParaRPr lang="zh-CN" altLang="en-US" sz="1050">
+              <a:solidFill>
+                <a:sysClr val="windowText" lastClr="000000">
+                  <a:lumMod val="65000"/>
+                  <a:lumOff val="35000"/>
+                </a:sysClr>
+              </a:solidFill>
+            </a:endParaRPr>
+          </a:p>
+        </c:rich>
+      </c:tx>
+      <c:layout>
+        <c:manualLayout>
+          <c:xMode val="edge"/>
+          <c:yMode val="edge"/>
+          <c:x val="0.30539027598455509"/>
+          <c:y val="2.6561974421111304E-2"/>
+        </c:manualLayout>
+      </c:layout>
+      <c:overlay val="0"/>
+      <c:spPr>
+        <a:noFill/>
+        <a:ln>
+          <a:noFill/>
+        </a:ln>
+        <a:effectLst/>
+      </c:spPr>
+      <c:txPr>
+        <a:bodyPr rot="0" spcFirstLastPara="1" vertOverflow="ellipsis" vert="horz" wrap="square" anchor="ctr" anchorCtr="1"/>
+        <a:lstStyle/>
+        <a:p>
+          <a:pPr>
+            <a:defRPr sz="1400" b="0" i="0" u="none" strike="noStrike" kern="1200" spc="0" baseline="0">
+              <a:solidFill>
+                <a:sysClr val="windowText" lastClr="000000">
+                  <a:lumMod val="65000"/>
+                  <a:lumOff val="35000"/>
+                </a:sysClr>
+              </a:solidFill>
+              <a:latin typeface="+mn-lt"/>
+              <a:ea typeface="+mn-ea"/>
+              <a:cs typeface="+mn-cs"/>
+            </a:defRPr>
+          </a:pPr>
+          <a:endParaRPr lang="zh-CN"/>
+        </a:p>
+      </c:txPr>
+    </c:title>
+    <c:autoTitleDeleted val="0"/>
+    <c:plotArea>
+      <c:layout>
+        <c:manualLayout>
+          <c:layoutTarget val="inner"/>
+          <c:xMode val="edge"/>
+          <c:yMode val="edge"/>
+          <c:x val="7.9772750692537572E-2"/>
+          <c:y val="0.1822263797942002"/>
+          <c:w val="0.87788698756766259"/>
+          <c:h val="0.58829381593905061"/>
+        </c:manualLayout>
+      </c:layout>
+      <c:barChart>
+        <c:barDir val="col"/>
+        <c:grouping val="clustered"/>
+        <c:varyColors val="0"/>
+        <c:ser>
+          <c:idx val="0"/>
+          <c:order val="0"/>
+          <c:tx>
+            <c:strRef>
+              <c:f>Sheet1!$B$1</c:f>
+              <c:strCache>
+                <c:ptCount val="1"/>
+                <c:pt idx="0">
+                  <c:v>SVM</c:v>
+                </c:pt>
+              </c:strCache>
+            </c:strRef>
+          </c:tx>
+          <c:spPr>
+            <a:solidFill>
+              <a:srgbClr val="9F1F31"/>
+            </a:solidFill>
+            <a:ln>
+              <a:noFill/>
+            </a:ln>
+            <a:effectLst/>
+          </c:spPr>
+          <c:invertIfNegative val="0"/>
+          <c:cat>
+            <c:strRef>
+              <c:f>Sheet1!$A$2:$A$10</c:f>
+              <c:strCache>
+                <c:ptCount val="9"/>
+                <c:pt idx="0">
+                  <c:v>ADI</c:v>
+                </c:pt>
+                <c:pt idx="1">
+                  <c:v>BACK</c:v>
+                </c:pt>
+                <c:pt idx="2">
+                  <c:v>DEB</c:v>
+                </c:pt>
+                <c:pt idx="3">
+                  <c:v>LYM</c:v>
+                </c:pt>
+                <c:pt idx="4">
+                  <c:v>MUC</c:v>
+                </c:pt>
+                <c:pt idx="5">
+                  <c:v>MUS</c:v>
+                </c:pt>
+                <c:pt idx="6">
+                  <c:v>NORM</c:v>
+                </c:pt>
+                <c:pt idx="7">
+                  <c:v>STR</c:v>
+                </c:pt>
+                <c:pt idx="8">
+                  <c:v>TUM</c:v>
+                </c:pt>
+              </c:strCache>
+            </c:strRef>
+          </c:cat>
+          <c:val>
+            <c:numRef>
+              <c:f>Sheet1!$B$2:$B$10</c:f>
+              <c:numCache>
+                <c:formatCode>General</c:formatCode>
+                <c:ptCount val="9"/>
+                <c:pt idx="0">
+                  <c:v>87</c:v>
+                </c:pt>
+                <c:pt idx="1">
+                  <c:v>79</c:v>
+                </c:pt>
+                <c:pt idx="2">
+                  <c:v>42</c:v>
+                </c:pt>
+                <c:pt idx="3">
+                  <c:v>56</c:v>
+                </c:pt>
+                <c:pt idx="4">
+                  <c:v>57</c:v>
+                </c:pt>
+                <c:pt idx="5">
+                  <c:v>50</c:v>
+                </c:pt>
+                <c:pt idx="6">
+                  <c:v>50</c:v>
+                </c:pt>
+                <c:pt idx="7">
+                  <c:v>45</c:v>
+                </c:pt>
+                <c:pt idx="8">
+                  <c:v>60</c:v>
+                </c:pt>
+              </c:numCache>
+            </c:numRef>
+          </c:val>
+          <c:extLst>
+            <c:ext xmlns:c16="http://schemas.microsoft.com/office/drawing/2014/chart" uri="{C3380CC4-5D6E-409C-BE32-E72D297353CC}">
+              <c16:uniqueId val="{00000000-7F2C-465A-ABCE-3332846065D6}"/>
+            </c:ext>
+          </c:extLst>
+        </c:ser>
+        <c:ser>
+          <c:idx val="1"/>
+          <c:order val="1"/>
+          <c:tx>
+            <c:strRef>
+              <c:f>Sheet1!$C$1</c:f>
+              <c:strCache>
+                <c:ptCount val="1"/>
+                <c:pt idx="0">
+                  <c:v>CNN</c:v>
+                </c:pt>
+              </c:strCache>
+            </c:strRef>
+          </c:tx>
+          <c:spPr>
+            <a:solidFill>
+              <a:srgbClr val="03608C"/>
+            </a:solidFill>
+            <a:ln>
+              <a:noFill/>
+            </a:ln>
+            <a:effectLst/>
+          </c:spPr>
+          <c:invertIfNegative val="0"/>
+          <c:cat>
+            <c:strRef>
+              <c:f>Sheet1!$A$2:$A$10</c:f>
+              <c:strCache>
+                <c:ptCount val="9"/>
+                <c:pt idx="0">
+                  <c:v>ADI</c:v>
+                </c:pt>
+                <c:pt idx="1">
+                  <c:v>BACK</c:v>
+                </c:pt>
+                <c:pt idx="2">
+                  <c:v>DEB</c:v>
+                </c:pt>
+                <c:pt idx="3">
+                  <c:v>LYM</c:v>
+                </c:pt>
+                <c:pt idx="4">
+                  <c:v>MUC</c:v>
+                </c:pt>
+                <c:pt idx="5">
+                  <c:v>MUS</c:v>
+                </c:pt>
+                <c:pt idx="6">
+                  <c:v>NORM</c:v>
+                </c:pt>
+                <c:pt idx="7">
+                  <c:v>STR</c:v>
+                </c:pt>
+                <c:pt idx="8">
+                  <c:v>TUM</c:v>
+                </c:pt>
+              </c:strCache>
+            </c:strRef>
+          </c:cat>
+          <c:val>
+            <c:numRef>
+              <c:f>Sheet1!$C$2:$C$10</c:f>
+              <c:numCache>
+                <c:formatCode>General</c:formatCode>
+                <c:ptCount val="9"/>
+                <c:pt idx="0">
+                  <c:v>98</c:v>
+                </c:pt>
+                <c:pt idx="1">
+                  <c:v>100</c:v>
+                </c:pt>
+                <c:pt idx="2">
+                  <c:v>82</c:v>
+                </c:pt>
+                <c:pt idx="3">
+                  <c:v>92</c:v>
+                </c:pt>
+                <c:pt idx="4">
+                  <c:v>81</c:v>
+                </c:pt>
+                <c:pt idx="5">
+                  <c:v>49</c:v>
+                </c:pt>
+                <c:pt idx="6">
+                  <c:v>78</c:v>
+                </c:pt>
+                <c:pt idx="7">
+                  <c:v>56</c:v>
+                </c:pt>
+                <c:pt idx="8">
+                  <c:v>83</c:v>
+                </c:pt>
+              </c:numCache>
+            </c:numRef>
+          </c:val>
+          <c:extLst>
+            <c:ext xmlns:c16="http://schemas.microsoft.com/office/drawing/2014/chart" uri="{C3380CC4-5D6E-409C-BE32-E72D297353CC}">
+              <c16:uniqueId val="{00000001-7F2C-465A-ABCE-3332846065D6}"/>
+            </c:ext>
+          </c:extLst>
+        </c:ser>
+        <c:dLbls>
+          <c:showLegendKey val="0"/>
+          <c:showVal val="0"/>
+          <c:showCatName val="0"/>
+          <c:showSerName val="0"/>
+          <c:showPercent val="0"/>
+          <c:showBubbleSize val="0"/>
+        </c:dLbls>
+        <c:gapWidth val="219"/>
+        <c:overlap val="-27"/>
+        <c:axId val="900171359"/>
+        <c:axId val="950593215"/>
+      </c:barChart>
+      <c:catAx>
+        <c:axId val="900171359"/>
+        <c:scaling>
+          <c:orientation val="minMax"/>
+        </c:scaling>
+        <c:delete val="0"/>
+        <c:axPos val="b"/>
+        <c:numFmt formatCode="General" sourceLinked="1"/>
+        <c:majorTickMark val="none"/>
+        <c:minorTickMark val="none"/>
+        <c:tickLblPos val="nextTo"/>
+        <c:spPr>
+          <a:noFill/>
+          <a:ln w="6350" cap="flat" cmpd="sng" algn="ctr">
+            <a:solidFill>
+              <a:schemeClr val="tx1">
+                <a:lumMod val="15000"/>
+                <a:lumOff val="85000"/>
+              </a:schemeClr>
+            </a:solidFill>
+            <a:round/>
+          </a:ln>
+          <a:effectLst/>
+        </c:spPr>
+        <c:txPr>
+          <a:bodyPr rot="-60000000" spcFirstLastPara="1" vertOverflow="ellipsis" vert="horz" wrap="square" anchor="ctr" anchorCtr="1"/>
+          <a:lstStyle/>
+          <a:p>
+            <a:pPr>
+              <a:defRPr sz="700" b="0" i="0" u="none" strike="noStrike" kern="1200" baseline="0">
+                <a:solidFill>
+                  <a:schemeClr val="tx1">
+                    <a:lumMod val="65000"/>
+                    <a:lumOff val="35000"/>
+                  </a:schemeClr>
+                </a:solidFill>
+                <a:latin typeface="+mn-lt"/>
+                <a:ea typeface="+mn-ea"/>
+                <a:cs typeface="+mn-cs"/>
+              </a:defRPr>
+            </a:pPr>
+            <a:endParaRPr lang="zh-CN"/>
+          </a:p>
+        </c:txPr>
+        <c:crossAx val="950593215"/>
+        <c:crosses val="autoZero"/>
+        <c:auto val="1"/>
+        <c:lblAlgn val="ctr"/>
+        <c:lblOffset val="100"/>
+        <c:noMultiLvlLbl val="0"/>
+      </c:catAx>
+      <c:valAx>
+        <c:axId val="950593215"/>
+        <c:scaling>
+          <c:orientation val="minMax"/>
+        </c:scaling>
+        <c:delete val="0"/>
+        <c:axPos val="l"/>
+        <c:majorGridlines>
+          <c:spPr>
+            <a:ln w="9525" cap="flat" cmpd="sng" algn="ctr">
+              <a:solidFill>
+                <a:schemeClr val="tx1">
+                  <a:lumMod val="15000"/>
+                  <a:lumOff val="85000"/>
+                </a:schemeClr>
+              </a:solidFill>
+              <a:round/>
+            </a:ln>
+            <a:effectLst/>
+          </c:spPr>
+        </c:majorGridlines>
+        <c:numFmt formatCode="General" sourceLinked="1"/>
+        <c:majorTickMark val="none"/>
+        <c:minorTickMark val="none"/>
+        <c:tickLblPos val="nextTo"/>
+        <c:spPr>
+          <a:noFill/>
+          <a:ln>
+            <a:noFill/>
+          </a:ln>
+          <a:effectLst/>
+        </c:spPr>
+        <c:txPr>
+          <a:bodyPr rot="-60000000" spcFirstLastPara="1" vertOverflow="ellipsis" vert="horz" wrap="square" anchor="ctr" anchorCtr="1"/>
+          <a:lstStyle/>
+          <a:p>
+            <a:pPr>
+              <a:defRPr sz="600" b="0" i="0" u="none" strike="noStrike" kern="1200" baseline="0">
+                <a:solidFill>
+                  <a:schemeClr val="tx1">
+                    <a:lumMod val="65000"/>
+                    <a:lumOff val="35000"/>
+                  </a:schemeClr>
+                </a:solidFill>
+                <a:latin typeface="+mn-lt"/>
+                <a:ea typeface="+mn-ea"/>
+                <a:cs typeface="+mn-cs"/>
+              </a:defRPr>
+            </a:pPr>
+            <a:endParaRPr lang="zh-CN"/>
+          </a:p>
+        </c:txPr>
+        <c:crossAx val="900171359"/>
+        <c:crosses val="autoZero"/>
+        <c:crossBetween val="between"/>
+      </c:valAx>
+      <c:spPr>
+        <a:noFill/>
+        <a:ln w="25400">
+          <a:noFill/>
+        </a:ln>
+        <a:effectLst/>
+      </c:spPr>
+    </c:plotArea>
+    <c:legend>
+      <c:legendPos val="b"/>
+      <c:overlay val="0"/>
+      <c:spPr>
+        <a:noFill/>
+        <a:ln>
+          <a:noFill/>
+        </a:ln>
+        <a:effectLst/>
+      </c:spPr>
+      <c:txPr>
+        <a:bodyPr rot="0" spcFirstLastPara="1" vertOverflow="ellipsis" vert="horz" wrap="square" anchor="ctr" anchorCtr="1"/>
+        <a:lstStyle/>
+        <a:p>
+          <a:pPr>
+            <a:defRPr sz="700" b="0" i="0" u="none" strike="noStrike" kern="1200" baseline="0">
+              <a:solidFill>
+                <a:schemeClr val="tx1">
+                  <a:lumMod val="65000"/>
+                  <a:lumOff val="35000"/>
+                </a:schemeClr>
+              </a:solidFill>
+              <a:latin typeface="+mn-lt"/>
+              <a:ea typeface="+mn-ea"/>
+              <a:cs typeface="+mn-cs"/>
+            </a:defRPr>
+          </a:pPr>
+          <a:endParaRPr lang="zh-CN"/>
+        </a:p>
+      </c:txPr>
+    </c:legend>
+    <c:plotVisOnly val="1"/>
+    <c:dispBlanksAs val="gap"/>
+    <c:extLst>
+      <c:ext xmlns:c16r3="http://schemas.microsoft.com/office/drawing/2017/03/chart" uri="{56B9EC1D-385E-4148-901F-78D8002777C0}">
+        <c16r3:dataDisplayOptions16>
+          <c16r3:dispNaAsBlank val="1"/>
+        </c16r3:dataDisplayOptions16>
+      </c:ext>
+    </c:extLst>
+    <c:showDLblsOverMax val="0"/>
+  </c:chart>
+  <c:spPr>
+    <a:solidFill>
+      <a:schemeClr val="bg1"/>
+    </a:solidFill>
+    <a:ln w="9525" cap="flat" cmpd="sng" algn="ctr">
+      <a:noFill/>
+      <a:round/>
+    </a:ln>
+    <a:effectLst/>
+  </c:spPr>
+  <c:txPr>
+    <a:bodyPr/>
+    <a:lstStyle/>
+    <a:p>
+      <a:pPr>
+        <a:defRPr/>
+      </a:pPr>
+      <a:endParaRPr lang="zh-CN"/>
+    </a:p>
+  </c:txPr>
+  <c:externalData r:id="rId3">
+    <c:autoUpdate val="0"/>
+  </c:externalData>
+</c:chartSpace>
+</file>
+
+<file path=word/charts/colors1.xml><?xml version="1.0" encoding="utf-8"?>
+<cs:colorStyle xmlns:cs="http://schemas.microsoft.com/office/drawing/2012/chartStyle" xmlns:a="http://schemas.openxmlformats.org/drawingml/2006/main" meth="cycle" id="10">
+  <a:schemeClr val="accent1"/>
+  <a:schemeClr val="accent2"/>
+  <a:schemeClr val="accent3"/>
+  <a:schemeClr val="accent4"/>
+  <a:schemeClr val="accent5"/>
+  <a:schemeClr val="accent6"/>
+  <cs:variation/>
+  <cs:variation>
+    <a:lumMod val="60000"/>
+  </cs:variation>
+  <cs:variation>
+    <a:lumMod val="80000"/>
+    <a:lumOff val="20000"/>
+  </cs:variation>
+  <cs:variation>
+    <a:lumMod val="80000"/>
+  </cs:variation>
+  <cs:variation>
+    <a:lumMod val="60000"/>
+    <a:lumOff val="40000"/>
+  </cs:variation>
+  <cs:variation>
+    <a:lumMod val="50000"/>
+  </cs:variation>
+  <cs:variation>
+    <a:lumMod val="70000"/>
+    <a:lumOff val="30000"/>
+  </cs:variation>
+  <cs:variation>
+    <a:lumMod val="70000"/>
+  </cs:variation>
+  <cs:variation>
+    <a:lumMod val="50000"/>
+    <a:lumOff val="50000"/>
+  </cs:variation>
+</cs:colorStyle>
+</file>
+
+<file path=word/charts/style1.xml><?xml version="1.0" encoding="utf-8"?>
+<cs:chartStyle xmlns:cs="http://schemas.microsoft.com/office/drawing/2012/chartStyle" xmlns:a="http://schemas.openxmlformats.org/drawingml/2006/main" id="201">
+  <cs:axisTitle>
+    <cs:lnRef idx="0"/>
+    <cs:fillRef idx="0"/>
+    <cs:effectRef idx="0"/>
+    <cs:fontRef idx="minor">
+      <a:schemeClr val="tx1">
+        <a:lumMod val="65000"/>
+        <a:lumOff val="35000"/>
+      </a:schemeClr>
+    </cs:fontRef>
+    <cs:defRPr sz="1000" kern="1200"/>
+  </cs:axisTitle>
+  <cs:categoryAxis>
+    <cs:lnRef idx="0"/>
+    <cs:fillRef idx="0"/>
+    <cs:effectRef idx="0"/>
+    <cs:fontRef idx="minor">
+      <a:schemeClr val="tx1">
+        <a:lumMod val="65000"/>
+        <a:lumOff val="35000"/>
+      </a:schemeClr>
+    </cs:fontRef>
+    <cs:spPr>
+      <a:ln w="9525" cap="flat" cmpd="sng" algn="ctr">
+        <a:solidFill>
+          <a:schemeClr val="tx1">
+            <a:lumMod val="15000"/>
+            <a:lumOff val="85000"/>
+          </a:schemeClr>
+        </a:solidFill>
+        <a:round/>
+      </a:ln>
+    </cs:spPr>
+    <cs:defRPr sz="900" kern="1200"/>
+  </cs:categoryAxis>
+  <cs:chartArea mods="allowNoFillOverride allowNoLineOverride">
+    <cs:lnRef idx="0"/>
+    <cs:fillRef idx="0"/>
+    <cs:effectRef idx="0"/>
+    <cs:fontRef idx="minor">
+      <a:schemeClr val="tx1"/>
+    </cs:fontRef>
+    <cs:spPr>
+      <a:solidFill>
+        <a:schemeClr val="bg1"/>
+      </a:solidFill>
+      <a:ln w="9525" cap="flat" cmpd="sng" algn="ctr">
+        <a:solidFill>
+          <a:schemeClr val="tx1">
+            <a:lumMod val="15000"/>
+            <a:lumOff val="85000"/>
+          </a:schemeClr>
+        </a:solidFill>
+        <a:round/>
+      </a:ln>
+    </cs:spPr>
+    <cs:defRPr sz="1000" kern="1200"/>
+  </cs:chartArea>
+  <cs:dataLabel>
+    <cs:lnRef idx="0"/>
+    <cs:fillRef idx="0"/>
+    <cs:effectRef idx="0"/>
+    <cs:fontRef idx="minor">
+      <a:schemeClr val="tx1">
+        <a:lumMod val="75000"/>
+        <a:lumOff val="25000"/>
+      </a:schemeClr>
+    </cs:fontRef>
+    <cs:defRPr sz="900" kern="1200"/>
+  </cs:dataLabel>
+  <cs:dataLabelCallout>
+    <cs:lnRef idx="0"/>
+    <cs:fillRef idx="0"/>
+    <cs:effectRef idx="0"/>
+    <cs:fontRef idx="minor">
+      <a:schemeClr val="dk1">
+        <a:lumMod val="65000"/>
+        <a:lumOff val="35000"/>
+      </a:schemeClr>
+    </cs:fontRef>
+    <cs:spPr>
+      <a:solidFill>
+        <a:schemeClr val="lt1"/>
+      </a:solidFill>
+      <a:ln>
+        <a:solidFill>
+          <a:schemeClr val="dk1">
+            <a:lumMod val="25000"/>
+            <a:lumOff val="75000"/>
+          </a:schemeClr>
+        </a:solidFill>
+      </a:ln>
+    </cs:spPr>
+    <cs:defRPr sz="900" kern="1200"/>
+    <cs:bodyPr rot="0" spcFirstLastPara="1" vertOverflow="clip" horzOverflow="clip" vert="horz" wrap="square" lIns="36576" tIns="18288" rIns="36576" bIns="18288" anchor="ctr" anchorCtr="1">
+      <a:spAutoFit/>
+    </cs:bodyPr>
+  </cs:dataLabelCallout>
+  <cs:dataPoint>
+    <cs:lnRef idx="0"/>
+    <cs:fillRef idx="1">
+      <cs:styleClr val="auto"/>
+    </cs:fillRef>
+    <cs:effectRef idx="0"/>
+    <cs:fontRef idx="minor">
+      <a:schemeClr val="tx1"/>
+    </cs:fontRef>
+  </cs:dataPoint>
+  <cs:dataPoint3D>
+    <cs:lnRef idx="0"/>
+    <cs:fillRef idx="1">
+      <cs:styleClr val="auto"/>
+    </cs:fillRef>
+    <cs:effectRef idx="0"/>
+    <cs:fontRef idx="minor">
+      <a:schemeClr val="tx1"/>
+    </cs:fontRef>
+  </cs:dataPoint3D>
+  <cs:dataPointLine>
+    <cs:lnRef idx="0">
+      <cs:styleClr val="auto"/>
+    </cs:lnRef>
+    <cs:fillRef idx="1"/>
+    <cs:effectRef idx="0"/>
+    <cs:fontRef idx="minor">
+      <a:schemeClr val="tx1"/>
+    </cs:fontRef>
+    <cs:spPr>
+      <a:ln w="28575" cap="rnd">
+        <a:solidFill>
+          <a:schemeClr val="phClr"/>
+        </a:solidFill>
+        <a:round/>
+      </a:ln>
+    </cs:spPr>
+  </cs:dataPointLine>
+  <cs:dataPointMarker>
+    <cs:lnRef idx="0">
+      <cs:styleClr val="auto"/>
+    </cs:lnRef>
+    <cs:fillRef idx="1">
+      <cs:styleClr val="auto"/>
+    </cs:fillRef>
+    <cs:effectRef idx="0"/>
+    <cs:fontRef idx="minor">
+      <a:schemeClr val="tx1"/>
+    </cs:fontRef>
+    <cs:spPr>
+      <a:ln w="9525">
+        <a:solidFill>
+          <a:schemeClr val="phClr"/>
+        </a:solidFill>
+      </a:ln>
+    </cs:spPr>
+  </cs:dataPointMarker>
+  <cs:dataPointMarkerLayout symbol="circle" size="5"/>
+  <cs:dataPointWireframe>
+    <cs:lnRef idx="0">
+      <cs:styleClr val="auto"/>
+    </cs:lnRef>
+    <cs:fillRef idx="1"/>
+    <cs:effectRef idx="0"/>
+    <cs:fontRef idx="minor">
+      <a:schemeClr val="tx1"/>
+    </cs:fontRef>
+    <cs:spPr>
+      <a:ln w="9525" cap="rnd">
+        <a:solidFill>
+          <a:schemeClr val="phClr"/>
+        </a:solidFill>
+        <a:round/>
+      </a:ln>
+    </cs:spPr>
+  </cs:dataPointWireframe>
+  <cs:dataTable>
+    <cs:lnRef idx="0"/>
+    <cs:fillRef idx="0"/>
+    <cs:effectRef idx="0"/>
+    <cs:fontRef idx="minor">
+      <a:schemeClr val="tx1">
+        <a:lumMod val="65000"/>
+        <a:lumOff val="35000"/>
+      </a:schemeClr>
+    </cs:fontRef>
+    <cs:spPr>
+      <a:noFill/>
+      <a:ln w="9525" cap="flat" cmpd="sng" algn="ctr">
+        <a:solidFill>
+          <a:schemeClr val="tx1">
+            <a:lumMod val="15000"/>
+            <a:lumOff val="85000"/>
+          </a:schemeClr>
+        </a:solidFill>
+        <a:round/>
+      </a:ln>
+    </cs:spPr>
+    <cs:defRPr sz="900" kern="1200"/>
+  </cs:dataTable>
+  <cs:downBar>
+    <cs:lnRef idx="0"/>
+    <cs:fillRef idx="0"/>
+    <cs:effectRef idx="0"/>
+    <cs:fontRef idx="minor">
+      <a:schemeClr val="dk1"/>
+    </cs:fontRef>
+    <cs:spPr>
+      <a:solidFill>
+        <a:schemeClr val="dk1">
+          <a:lumMod val="65000"/>
+          <a:lumOff val="35000"/>
+        </a:schemeClr>
+      </a:solidFill>
+      <a:ln w="9525">
+        <a:solidFill>
+          <a:schemeClr val="tx1">
+            <a:lumMod val="65000"/>
+            <a:lumOff val="35000"/>
+          </a:schemeClr>
+        </a:solidFill>
+      </a:ln>
+    </cs:spPr>
+  </cs:downBar>
+  <cs:dropLine>
+    <cs:lnRef idx="0"/>
+    <cs:fillRef idx="0"/>
+    <cs:effectRef idx="0"/>
+    <cs:fontRef idx="minor">
+      <a:schemeClr val="tx1"/>
+    </cs:fontRef>
+    <cs:spPr>
+      <a:ln w="9525" cap="flat" cmpd="sng" algn="ctr">
+        <a:solidFill>
+          <a:schemeClr val="tx1">
+            <a:lumMod val="35000"/>
+            <a:lumOff val="65000"/>
+          </a:schemeClr>
+        </a:solidFill>
+        <a:round/>
+      </a:ln>
+    </cs:spPr>
+  </cs:dropLine>
+  <cs:errorBar>
+    <cs:lnRef idx="0"/>
+    <cs:fillRef idx="0"/>
+    <cs:effectRef idx="0"/>
+    <cs:fontRef idx="minor">
+      <a:schemeClr val="tx1"/>
+    </cs:fontRef>
+    <cs:spPr>
+      <a:ln w="9525" cap="flat" cmpd="sng" algn="ctr">
+        <a:solidFill>
+          <a:schemeClr val="tx1">
+            <a:lumMod val="65000"/>
+            <a:lumOff val="35000"/>
+          </a:schemeClr>
+        </a:solidFill>
+        <a:round/>
+      </a:ln>
+    </cs:spPr>
+  </cs:errorBar>
+  <cs:floor>
+    <cs:lnRef idx="0"/>
+    <cs:fillRef idx="0"/>
+    <cs:effectRef idx="0"/>
+    <cs:fontRef idx="minor">
+      <a:schemeClr val="tx1"/>
+    </cs:fontRef>
+    <cs:spPr>
+      <a:noFill/>
+      <a:ln>
+        <a:noFill/>
+      </a:ln>
+    </cs:spPr>
+  </cs:floor>
+  <cs:gridlineMajor>
+    <cs:lnRef idx="0"/>
+    <cs:fillRef idx="0"/>
+    <cs:effectRef idx="0"/>
+    <cs:fontRef idx="minor">
+      <a:schemeClr val="tx1"/>
+    </cs:fontRef>
+    <cs:spPr>
+      <a:ln w="9525" cap="flat" cmpd="sng" algn="ctr">
+        <a:solidFill>
+          <a:schemeClr val="tx1">
+            <a:lumMod val="15000"/>
+            <a:lumOff val="85000"/>
+          </a:schemeClr>
+        </a:solidFill>
+        <a:round/>
+      </a:ln>
+    </cs:spPr>
+  </cs:gridlineMajor>
+  <cs:gridlineMinor>
+    <cs:lnRef idx="0"/>
+    <cs:fillRef idx="0"/>
+    <cs:effectRef idx="0"/>
+    <cs:fontRef idx="minor">
+      <a:schemeClr val="tx1"/>
+    </cs:fontRef>
+    <cs:spPr>
+      <a:ln w="9525" cap="flat" cmpd="sng" algn="ctr">
+        <a:solidFill>
+          <a:schemeClr val="tx1">
+            <a:lumMod val="5000"/>
+            <a:lumOff val="95000"/>
+          </a:schemeClr>
+        </a:solidFill>
+        <a:round/>
+      </a:ln>
+    </cs:spPr>
+  </cs:gridlineMinor>
+  <cs:hiLoLine>
+    <cs:lnRef idx="0"/>
+    <cs:fillRef idx="0"/>
+    <cs:effectRef idx="0"/>
+    <cs:fontRef idx="minor">
+      <a:schemeClr val="tx1"/>
+    </cs:fontRef>
+    <cs:spPr>
+      <a:ln w="9525" cap="flat" cmpd="sng" algn="ctr">
+        <a:solidFill>
+          <a:schemeClr val="tx1">
+            <a:lumMod val="75000"/>
+            <a:lumOff val="25000"/>
+          </a:schemeClr>
+        </a:solidFill>
+        <a:round/>
+      </a:ln>
+    </cs:spPr>
+  </cs:hiLoLine>
+  <cs:leaderLine>
+    <cs:lnRef idx="0"/>
+    <cs:fillRef idx="0"/>
+    <cs:effectRef idx="0"/>
+    <cs:fontRef idx="minor">
+      <a:schemeClr val="tx1"/>
+    </cs:fontRef>
+    <cs:spPr>
+      <a:ln w="9525" cap="flat" cmpd="sng" algn="ctr">
+        <a:solidFill>
+          <a:schemeClr val="tx1">
+            <a:lumMod val="35000"/>
+            <a:lumOff val="65000"/>
+          </a:schemeClr>
+        </a:solidFill>
+        <a:round/>
+      </a:ln>
+    </cs:spPr>
+  </cs:leaderLine>
+  <cs:legend>
+    <cs:lnRef idx="0"/>
+    <cs:fillRef idx="0"/>
+    <cs:effectRef idx="0"/>
+    <cs:fontRef idx="minor">
+      <a:schemeClr val="tx1">
+        <a:lumMod val="65000"/>
+        <a:lumOff val="35000"/>
+      </a:schemeClr>
+    </cs:fontRef>
+    <cs:defRPr sz="900" kern="1200"/>
+  </cs:legend>
+  <cs:plotArea mods="allowNoFillOverride allowNoLineOverride">
+    <cs:lnRef idx="0"/>
+    <cs:fillRef idx="0"/>
+    <cs:effectRef idx="0"/>
+    <cs:fontRef idx="minor">
+      <a:schemeClr val="tx1"/>
+    </cs:fontRef>
+  </cs:plotArea>
+  <cs:plotArea3D mods="allowNoFillOverride allowNoLineOverride">
+    <cs:lnRef idx="0"/>
+    <cs:fillRef idx="0"/>
+    <cs:effectRef idx="0"/>
+    <cs:fontRef idx="minor">
+      <a:schemeClr val="tx1"/>
+    </cs:fontRef>
+  </cs:plotArea3D>
+  <cs:seriesAxis>
+    <cs:lnRef idx="0"/>
+    <cs:fillRef idx="0"/>
+    <cs:effectRef idx="0"/>
+    <cs:fontRef idx="minor">
+      <a:schemeClr val="tx1">
+        <a:lumMod val="65000"/>
+        <a:lumOff val="35000"/>
+      </a:schemeClr>
+    </cs:fontRef>
+    <cs:defRPr sz="900" kern="1200"/>
+  </cs:seriesAxis>
+  <cs:seriesLine>
+    <cs:lnRef idx="0"/>
+    <cs:fillRef idx="0"/>
+    <cs:effectRef idx="0"/>
+    <cs:fontRef idx="minor">
+      <a:schemeClr val="tx1"/>
+    </cs:fontRef>
+    <cs:spPr>
+      <a:ln w="9525" cap="flat" cmpd="sng" algn="ctr">
+        <a:solidFill>
+          <a:schemeClr val="tx1">
+            <a:lumMod val="35000"/>
+            <a:lumOff val="65000"/>
+          </a:schemeClr>
+        </a:solidFill>
+        <a:round/>
+      </a:ln>
+    </cs:spPr>
+  </cs:seriesLine>
+  <cs:title>
+    <cs:lnRef idx="0"/>
+    <cs:fillRef idx="0"/>
+    <cs:effectRef idx="0"/>
+    <cs:fontRef idx="minor">
+      <a:schemeClr val="tx1">
+        <a:lumMod val="65000"/>
+        <a:lumOff val="35000"/>
+      </a:schemeClr>
+    </cs:fontRef>
+    <cs:defRPr sz="1400" b="0" kern="1200" spc="0" baseline="0"/>
+  </cs:title>
+  <cs:trendline>
+    <cs:lnRef idx="0">
+      <cs:styleClr val="auto"/>
+    </cs:lnRef>
+    <cs:fillRef idx="0"/>
+    <cs:effectRef idx="0"/>
+    <cs:fontRef idx="minor">
+      <a:schemeClr val="tx1"/>
+    </cs:fontRef>
+    <cs:spPr>
+      <a:ln w="19050" cap="rnd">
+        <a:solidFill>
+          <a:schemeClr val="phClr"/>
+        </a:solidFill>
+        <a:prstDash val="sysDot"/>
+      </a:ln>
+    </cs:spPr>
+  </cs:trendline>
+  <cs:trendlineLabel>
+    <cs:lnRef idx="0"/>
+    <cs:fillRef idx="0"/>
+    <cs:effectRef idx="0"/>
+    <cs:fontRef idx="minor">
+      <a:schemeClr val="tx1">
+        <a:lumMod val="65000"/>
+        <a:lumOff val="35000"/>
+      </a:schemeClr>
+    </cs:fontRef>
+    <cs:defRPr sz="900" kern="1200"/>
+  </cs:trendlineLabel>
+  <cs:upBar>
+    <cs:lnRef idx="0"/>
+    <cs:fillRef idx="0"/>
+    <cs:effectRef idx="0"/>
+    <cs:fontRef idx="minor">
+      <a:schemeClr val="dk1"/>
+    </cs:fontRef>
+    <cs:spPr>
+      <a:solidFill>
+        <a:schemeClr val="lt1"/>
+      </a:solidFill>
+      <a:ln w="9525">
+        <a:solidFill>
+          <a:schemeClr val="tx1">
+            <a:lumMod val="15000"/>
+            <a:lumOff val="85000"/>
+          </a:schemeClr>
+        </a:solidFill>
+      </a:ln>
+    </cs:spPr>
+  </cs:upBar>
+  <cs:valueAxis>
+    <cs:lnRef idx="0"/>
+    <cs:fillRef idx="0"/>
+    <cs:effectRef idx="0"/>
+    <cs:fontRef idx="minor">
+      <a:schemeClr val="tx1">
+        <a:lumMod val="65000"/>
+        <a:lumOff val="35000"/>
+      </a:schemeClr>
+    </cs:fontRef>
+    <cs:defRPr sz="900" kern="1200"/>
+  </cs:valueAxis>
+  <cs:wall>
+    <cs:lnRef idx="0"/>
+    <cs:fillRef idx="0"/>
+    <cs:effectRef idx="0"/>
+    <cs:fontRef idx="minor">
+      <a:schemeClr val="tx1"/>
+    </cs:fontRef>
+    <cs:spPr>
+      <a:noFill/>
+      <a:ln>
+        <a:noFill/>
+      </a:ln>
+    </cs:spPr>
+  </cs:wall>
+</cs:chartStyle>
+</file>
+
 <file path=word/theme/theme1.xml><?xml version="1.0" encoding="utf-8"?>
 <a:theme xmlns:a="http://schemas.openxmlformats.org/drawingml/2006/main" name="Office 主题​​">
   <a:themeElements>

</xml_diff>